<commit_message>
Fix duplicate content in contact cards
</commit_message>
<xml_diff>
--- a/Uputstvo za održavanje Sunshine School web sajta.docx
+++ b/Uputstvo za održavanje Sunshine School web sajta.docx
@@ -538,12 +538,17 @@
         <w:rPr>
           <w:b/>
           <w:bCs/>
-        </w:rPr>
-      </w:pPr>
-      <w:r>
-        <w:rPr>
-          <w:b/>
-          <w:bCs/>
+          <w:sz w:val="32"/>
+          <w:szCs w:val="32"/>
+        </w:rPr>
+      </w:pPr>
+      <w:r>
+        <w:rPr>
+          <w:b/>
+          <w:bCs/>
+          <w:sz w:val="32"/>
+          <w:szCs w:val="32"/>
+          <w:highlight w:val="yellow"/>
         </w:rPr>
         <w:t xml:space="preserve">2. </w:t>
       </w:r>
@@ -552,6 +557,9 @@
         <w:rPr>
           <w:b/>
           <w:bCs/>
+          <w:sz w:val="32"/>
+          <w:szCs w:val="32"/>
+          <w:highlight w:val="yellow"/>
         </w:rPr>
         <w:t>Kako</w:t>
       </w:r>
@@ -560,14 +568,20 @@
         <w:rPr>
           <w:b/>
           <w:bCs/>
-        </w:rPr>
-        <w:t xml:space="preserve"> </w:t>
-      </w:r>
-      <w:proofErr w:type="spellStart"/>
-      <w:r>
-        <w:rPr>
-          <w:b/>
-          <w:bCs/>
+          <w:sz w:val="32"/>
+          <w:szCs w:val="32"/>
+          <w:highlight w:val="yellow"/>
+        </w:rPr>
+        <w:t xml:space="preserve"> </w:t>
+      </w:r>
+      <w:proofErr w:type="spellStart"/>
+      <w:r>
+        <w:rPr>
+          <w:b/>
+          <w:bCs/>
+          <w:sz w:val="32"/>
+          <w:szCs w:val="32"/>
+          <w:highlight w:val="yellow"/>
         </w:rPr>
         <w:t>izmeniti</w:t>
       </w:r>
@@ -576,6 +590,9 @@
         <w:rPr>
           <w:b/>
           <w:bCs/>
+          <w:sz w:val="32"/>
+          <w:szCs w:val="32"/>
+          <w:highlight w:val="yellow"/>
         </w:rPr>
         <w:t xml:space="preserve"> SLIKE?</w:t>
       </w:r>
@@ -973,12 +990,17 @@
         <w:rPr>
           <w:b/>
           <w:bCs/>
-        </w:rPr>
-      </w:pPr>
-      <w:r>
-        <w:rPr>
-          <w:b/>
-          <w:bCs/>
+          <w:sz w:val="28"/>
+          <w:szCs w:val="28"/>
+        </w:rPr>
+      </w:pPr>
+      <w:r>
+        <w:rPr>
+          <w:b/>
+          <w:bCs/>
+          <w:sz w:val="28"/>
+          <w:szCs w:val="28"/>
+          <w:highlight w:val="yellow"/>
         </w:rPr>
         <w:t xml:space="preserve">3. </w:t>
       </w:r>
@@ -987,6 +1009,9 @@
         <w:rPr>
           <w:b/>
           <w:bCs/>
+          <w:sz w:val="28"/>
+          <w:szCs w:val="28"/>
+          <w:highlight w:val="yellow"/>
         </w:rPr>
         <w:t>Kako</w:t>
       </w:r>
@@ -995,14 +1020,20 @@
         <w:rPr>
           <w:b/>
           <w:bCs/>
-        </w:rPr>
-        <w:t xml:space="preserve"> </w:t>
-      </w:r>
-      <w:proofErr w:type="spellStart"/>
-      <w:r>
-        <w:rPr>
-          <w:b/>
-          <w:bCs/>
+          <w:sz w:val="28"/>
+          <w:szCs w:val="28"/>
+          <w:highlight w:val="yellow"/>
+        </w:rPr>
+        <w:t xml:space="preserve"> </w:t>
+      </w:r>
+      <w:proofErr w:type="spellStart"/>
+      <w:r>
+        <w:rPr>
+          <w:b/>
+          <w:bCs/>
+          <w:sz w:val="28"/>
+          <w:szCs w:val="28"/>
+          <w:highlight w:val="yellow"/>
         </w:rPr>
         <w:t>izmeniti</w:t>
       </w:r>
@@ -1011,6 +1042,9 @@
         <w:rPr>
           <w:b/>
           <w:bCs/>
+          <w:sz w:val="28"/>
+          <w:szCs w:val="28"/>
+          <w:highlight w:val="yellow"/>
         </w:rPr>
         <w:t xml:space="preserve"> TEKST?</w:t>
       </w:r>
@@ -1255,12 +1289,17 @@
         <w:rPr>
           <w:b/>
           <w:bCs/>
-        </w:rPr>
-      </w:pPr>
-      <w:r>
-        <w:rPr>
-          <w:b/>
-          <w:bCs/>
+          <w:sz w:val="28"/>
+          <w:szCs w:val="28"/>
+        </w:rPr>
+      </w:pPr>
+      <w:r>
+        <w:rPr>
+          <w:b/>
+          <w:bCs/>
+          <w:sz w:val="28"/>
+          <w:szCs w:val="28"/>
+          <w:highlight w:val="yellow"/>
         </w:rPr>
         <w:t xml:space="preserve">4. </w:t>
       </w:r>
@@ -1269,6 +1308,9 @@
         <w:rPr>
           <w:b/>
           <w:bCs/>
+          <w:sz w:val="28"/>
+          <w:szCs w:val="28"/>
+          <w:highlight w:val="yellow"/>
         </w:rPr>
         <w:t>Kako</w:t>
       </w:r>
@@ -1277,14 +1319,20 @@
         <w:rPr>
           <w:b/>
           <w:bCs/>
-        </w:rPr>
-        <w:t xml:space="preserve"> </w:t>
-      </w:r>
-      <w:proofErr w:type="spellStart"/>
-      <w:r>
-        <w:rPr>
-          <w:b/>
-          <w:bCs/>
+          <w:sz w:val="28"/>
+          <w:szCs w:val="28"/>
+          <w:highlight w:val="yellow"/>
+        </w:rPr>
+        <w:t xml:space="preserve"> </w:t>
+      </w:r>
+      <w:proofErr w:type="spellStart"/>
+      <w:r>
+        <w:rPr>
+          <w:b/>
+          <w:bCs/>
+          <w:sz w:val="28"/>
+          <w:szCs w:val="28"/>
+          <w:highlight w:val="yellow"/>
         </w:rPr>
         <w:t>poslati</w:t>
       </w:r>
@@ -1293,14 +1341,20 @@
         <w:rPr>
           <w:b/>
           <w:bCs/>
-        </w:rPr>
-        <w:t xml:space="preserve"> </w:t>
-      </w:r>
-      <w:proofErr w:type="spellStart"/>
-      <w:r>
-        <w:rPr>
-          <w:b/>
-          <w:bCs/>
+          <w:sz w:val="28"/>
+          <w:szCs w:val="28"/>
+          <w:highlight w:val="yellow"/>
+        </w:rPr>
+        <w:t xml:space="preserve"> </w:t>
+      </w:r>
+      <w:proofErr w:type="spellStart"/>
+      <w:r>
+        <w:rPr>
+          <w:b/>
+          <w:bCs/>
+          <w:sz w:val="28"/>
+          <w:szCs w:val="28"/>
+          <w:highlight w:val="yellow"/>
         </w:rPr>
         <w:t>promene</w:t>
       </w:r>
@@ -1309,14 +1363,20 @@
         <w:rPr>
           <w:b/>
           <w:bCs/>
-        </w:rPr>
-        <w:t xml:space="preserve"> </w:t>
-      </w:r>
-      <w:proofErr w:type="spellStart"/>
-      <w:r>
-        <w:rPr>
-          <w:b/>
-          <w:bCs/>
+          <w:sz w:val="28"/>
+          <w:szCs w:val="28"/>
+          <w:highlight w:val="yellow"/>
+        </w:rPr>
+        <w:t xml:space="preserve"> </w:t>
+      </w:r>
+      <w:proofErr w:type="spellStart"/>
+      <w:r>
+        <w:rPr>
+          <w:b/>
+          <w:bCs/>
+          <w:sz w:val="28"/>
+          <w:szCs w:val="28"/>
+          <w:highlight w:val="yellow"/>
         </w:rPr>
         <w:t>na</w:t>
       </w:r>
@@ -1325,6 +1385,9 @@
         <w:rPr>
           <w:b/>
           <w:bCs/>
+          <w:sz w:val="28"/>
+          <w:szCs w:val="28"/>
+          <w:highlight w:val="yellow"/>
         </w:rPr>
         <w:t xml:space="preserve"> internet (GitHub &amp; </w:t>
       </w:r>
@@ -1333,6 +1396,9 @@
         <w:rPr>
           <w:b/>
           <w:bCs/>
+          <w:sz w:val="28"/>
+          <w:szCs w:val="28"/>
+          <w:highlight w:val="yellow"/>
         </w:rPr>
         <w:t>Vercel</w:t>
       </w:r>
@@ -1341,6 +1407,9 @@
         <w:rPr>
           <w:b/>
           <w:bCs/>
+          <w:sz w:val="28"/>
+          <w:szCs w:val="28"/>
+          <w:highlight w:val="yellow"/>
         </w:rPr>
         <w:t>)?</w:t>
       </w:r>
@@ -2464,6 +2533,7 @@
   <w:style w:type="character" w:default="1" w:styleId="DefaultParagraphFont">
     <w:name w:val="Default Paragraph Font"/>
     <w:uiPriority w:val="1"/>
+    <w:semiHidden/>
     <w:unhideWhenUsed/>
   </w:style>
   <w:style w:type="table" w:default="1" w:styleId="TableNormal">

</xml_diff>

<commit_message>
Consolidate images: remove social folder, use gallery instad
</commit_message>
<xml_diff>
--- a/Uputstvo za održavanje Sunshine School web sajta.docx
+++ b/Uputstvo za održavanje Sunshine School web sajta.docx
@@ -668,14 +668,155 @@
           <w:numId w:val="2"/>
         </w:numPr>
       </w:pPr>
-      <w:proofErr w:type="spellStart"/>
-      <w:r>
-        <w:t>Prekopirajte</w:t>
-      </w:r>
-      <w:proofErr w:type="spellEnd"/>
-      <w:r>
-        <w:t xml:space="preserve"> je u folder sunshine-school/public.</w:t>
-      </w:r>
+      <w:r>
+        <w:t xml:space="preserve">App za </w:t>
+      </w:r>
+      <w:proofErr w:type="spellStart"/>
+      <w:r>
+        <w:t>smanjenje</w:t>
+      </w:r>
+      <w:proofErr w:type="spellEnd"/>
+      <w:r>
+        <w:t xml:space="preserve"> </w:t>
+      </w:r>
+      <w:proofErr w:type="spellStart"/>
+      <w:r>
+        <w:t>slika</w:t>
+      </w:r>
+      <w:proofErr w:type="spellEnd"/>
+      <w:r>
+        <w:t xml:space="preserve"> </w:t>
+      </w:r>
+      <w:proofErr w:type="spellStart"/>
+      <w:r>
+        <w:t>na</w:t>
+      </w:r>
+      <w:proofErr w:type="spellEnd"/>
+      <w:r>
+        <w:t xml:space="preserve"> </w:t>
+      </w:r>
+      <w:proofErr w:type="spellStart"/>
+      <w:r>
+        <w:t>zeljenu</w:t>
+      </w:r>
+      <w:proofErr w:type="spellEnd"/>
+      <w:r>
+        <w:t xml:space="preserve"> </w:t>
+      </w:r>
+      <w:proofErr w:type="spellStart"/>
+      <w:r>
+        <w:t>rezoluciju</w:t>
+      </w:r>
+      <w:proofErr w:type="spellEnd"/>
+      <w:r>
+        <w:t xml:space="preserve"> </w:t>
+      </w:r>
+      <w:r>
+        <w:t xml:space="preserve">Evo </w:t>
+      </w:r>
+      <w:proofErr w:type="spellStart"/>
+      <w:r>
+        <w:t>preporuke</w:t>
+      </w:r>
+      <w:proofErr w:type="spellEnd"/>
+      <w:r>
+        <w:t xml:space="preserve"> </w:t>
+      </w:r>
+      <w:proofErr w:type="spellStart"/>
+      <w:r>
+        <w:t>kako</w:t>
+      </w:r>
+      <w:proofErr w:type="spellEnd"/>
+      <w:r>
+        <w:t xml:space="preserve"> da </w:t>
+      </w:r>
+      <w:proofErr w:type="spellStart"/>
+      <w:r>
+        <w:t>ih</w:t>
+      </w:r>
+      <w:proofErr w:type="spellEnd"/>
+      <w:r>
+        <w:t xml:space="preserve"> </w:t>
+      </w:r>
+      <w:proofErr w:type="spellStart"/>
+      <w:r>
+        <w:t>smanjite</w:t>
+      </w:r>
+      <w:proofErr w:type="spellEnd"/>
+      <w:r>
+        <w:t xml:space="preserve"> (</w:t>
+      </w:r>
+      <w:proofErr w:type="spellStart"/>
+      <w:r>
+        <w:t>koristite</w:t>
+      </w:r>
+      <w:proofErr w:type="spellEnd"/>
+      <w:r>
+        <w:t xml:space="preserve"> </w:t>
+      </w:r>
+      <w:proofErr w:type="spellStart"/>
+      <w:r>
+        <w:t>sajt</w:t>
+      </w:r>
+      <w:proofErr w:type="spellEnd"/>
+      <w:r>
+        <w:t xml:space="preserve"> </w:t>
+      </w:r>
+      <w:proofErr w:type="spellStart"/>
+      <w:r>
+        <w:t>kao</w:t>
+      </w:r>
+      <w:proofErr w:type="spellEnd"/>
+      <w:r>
+        <w:t xml:space="preserve"> </w:t>
+      </w:r>
+      <w:proofErr w:type="spellStart"/>
+      <w:r>
+        <w:t>što</w:t>
+      </w:r>
+      <w:proofErr w:type="spellEnd"/>
+      <w:r>
+        <w:t xml:space="preserve"> je </w:t>
+      </w:r>
+      <w:hyperlink r:id="rId5" w:history="1">
+        <w:r>
+          <w:rPr>
+            <w:rStyle w:val="Hyperlink"/>
+          </w:rPr>
+          <w:t>www.</w:t>
+        </w:r>
+        <w:r>
+          <w:rPr>
+            <w:rStyle w:val="Hyperlink"/>
+          </w:rPr>
+          <w:t>iloveimg.com</w:t>
+        </w:r>
+      </w:hyperlink>
+      <w:r>
+        <w:t xml:space="preserve">   </w:t>
+      </w:r>
+      <w:proofErr w:type="spellStart"/>
+      <w:r>
+        <w:t>ili</w:t>
+      </w:r>
+      <w:proofErr w:type="spellEnd"/>
+      <w:r>
+        <w:t xml:space="preserve"> </w:t>
+      </w:r>
+      <w:hyperlink r:id="rId6" w:history="1">
+        <w:r>
+          <w:rPr>
+            <w:rStyle w:val="Hyperlink"/>
+          </w:rPr>
+          <w:t>www.</w:t>
+        </w:r>
+        <w:r>
+          <w:rPr>
+            <w:rStyle w:val="Hyperlink"/>
+          </w:rPr>
+          <w:t>tinypng.com</w:t>
+        </w:r>
+      </w:hyperlink>
     </w:p>
     <w:p>
       <w:pPr>
@@ -686,6 +827,166 @@
       </w:pPr>
       <w:proofErr w:type="spellStart"/>
       <w:r>
+        <w:t>Preporučena</w:t>
+      </w:r>
+      <w:proofErr w:type="spellEnd"/>
+      <w:r>
+        <w:t xml:space="preserve"> </w:t>
+      </w:r>
+      <w:proofErr w:type="spellStart"/>
+      <w:r>
+        <w:t>dimenzija</w:t>
+      </w:r>
+      <w:proofErr w:type="spellEnd"/>
+      <w:r>
+        <w:tab/>
+      </w:r>
+      <w:proofErr w:type="spellStart"/>
+      <w:r>
+        <w:t>Preporučeni</w:t>
+      </w:r>
+      <w:proofErr w:type="spellEnd"/>
+      <w:r>
+        <w:t xml:space="preserve"> format</w:t>
+      </w:r>
+      <w:r>
+        <w:tab/>
+      </w:r>
+      <w:proofErr w:type="spellStart"/>
+      <w:r>
+        <w:t>Maksimalna</w:t>
+      </w:r>
+      <w:proofErr w:type="spellEnd"/>
+      <w:r>
+        <w:t xml:space="preserve"> </w:t>
+      </w:r>
+      <w:proofErr w:type="spellStart"/>
+      <w:r>
+        <w:t>veličina</w:t>
+      </w:r>
+      <w:proofErr w:type="spellEnd"/>
+    </w:p>
+    <w:p>
+      <w:pPr>
+        <w:ind w:left="720"/>
+      </w:pPr>
+      <w:r>
+        <w:t xml:space="preserve">Hero (Prva </w:t>
+      </w:r>
+      <w:proofErr w:type="spellStart"/>
+      <w:r>
+        <w:t>strana</w:t>
+      </w:r>
+      <w:proofErr w:type="spellEnd"/>
+      <w:r>
+        <w:t>)</w:t>
+      </w:r>
+      <w:r>
+        <w:tab/>
+        <w:t>1920 x 1080 px</w:t>
+      </w:r>
+      <w:r>
+        <w:tab/>
+        <w:t>JPG (</w:t>
+      </w:r>
+      <w:proofErr w:type="spellStart"/>
+      <w:r>
+        <w:t>WebP</w:t>
+      </w:r>
+      <w:proofErr w:type="spellEnd"/>
+      <w:r>
+        <w:t xml:space="preserve"> je </w:t>
+      </w:r>
+      <w:proofErr w:type="spellStart"/>
+      <w:r>
+        <w:t>još</w:t>
+      </w:r>
+      <w:proofErr w:type="spellEnd"/>
+      <w:r>
+        <w:t xml:space="preserve"> </w:t>
+      </w:r>
+      <w:proofErr w:type="spellStart"/>
+      <w:r>
+        <w:t>bolji</w:t>
+      </w:r>
+      <w:proofErr w:type="spellEnd"/>
+      <w:r>
+        <w:t>)</w:t>
+      </w:r>
+      <w:r>
+        <w:tab/>
+      </w:r>
+      <w:proofErr w:type="spellStart"/>
+      <w:r>
+        <w:t>ispod</w:t>
+      </w:r>
+      <w:proofErr w:type="spellEnd"/>
+      <w:r>
+        <w:t xml:space="preserve"> 200 KB</w:t>
+      </w:r>
+    </w:p>
+    <w:p>
+      <w:pPr>
+        <w:ind w:left="720"/>
+      </w:pPr>
+      <w:proofErr w:type="spellStart"/>
+      <w:r>
+        <w:t>Galerija</w:t>
+      </w:r>
+      <w:proofErr w:type="spellEnd"/>
+      <w:r>
+        <w:t xml:space="preserve"> / O </w:t>
+      </w:r>
+      <w:proofErr w:type="spellStart"/>
+      <w:r>
+        <w:t>nama</w:t>
+      </w:r>
+      <w:proofErr w:type="spellEnd"/>
+      <w:r>
+        <w:tab/>
+        <w:t>1024 x 768 px</w:t>
+      </w:r>
+      <w:r>
+        <w:tab/>
+        <w:t>JPG</w:t>
+      </w:r>
+      <w:r>
+        <w:tab/>
+      </w:r>
+      <w:proofErr w:type="spellStart"/>
+      <w:r>
+        <w:t>ispod</w:t>
+      </w:r>
+      <w:proofErr w:type="spellEnd"/>
+      <w:r>
+        <w:t xml:space="preserve"> 100 KB</w:t>
+      </w:r>
+    </w:p>
+    <w:p>
+      <w:pPr>
+        <w:numPr>
+          <w:ilvl w:val="0"/>
+          <w:numId w:val="2"/>
+        </w:numPr>
+      </w:pPr>
+      <w:proofErr w:type="spellStart"/>
+      <w:r>
+        <w:t>Prekopirajte</w:t>
+      </w:r>
+      <w:proofErr w:type="spellEnd"/>
+      <w:r>
+        <w:t xml:space="preserve"> je u folder sunshine-school/public.</w:t>
+      </w:r>
+    </w:p>
+    <w:p>
+      <w:pPr>
+        <w:numPr>
+          <w:ilvl w:val="0"/>
+          <w:numId w:val="2"/>
+        </w:numPr>
+      </w:pPr>
+      <w:proofErr w:type="spellStart"/>
+      <w:r>
         <w:rPr>
           <w:b/>
           <w:bCs/>
@@ -1622,13 +1923,8 @@
     </w:p>
     <w:p>
       <w:r>
-        <w:t xml:space="preserve">git </w:t>
-      </w:r>
-      <w:proofErr w:type="gramStart"/>
-      <w:r>
-        <w:t>add .</w:t>
-      </w:r>
-      <w:proofErr w:type="gramEnd"/>
+        <w:t>git add .</w:t>
+      </w:r>
     </w:p>
     <w:p>
       <w:proofErr w:type="spellStart"/>
@@ -2557,6 +2853,29 @@
     <w:semiHidden/>
     <w:unhideWhenUsed/>
   </w:style>
+  <w:style w:type="character" w:styleId="Hyperlink">
+    <w:name w:val="Hyperlink"/>
+    <w:basedOn w:val="DefaultParagraphFont"/>
+    <w:uiPriority w:val="99"/>
+    <w:unhideWhenUsed/>
+    <w:rsid w:val="00F077C3"/>
+    <w:rPr>
+      <w:color w:val="0563C1" w:themeColor="hyperlink"/>
+      <w:u w:val="single"/>
+    </w:rPr>
+  </w:style>
+  <w:style w:type="character" w:styleId="UnresolvedMention">
+    <w:name w:val="Unresolved Mention"/>
+    <w:basedOn w:val="DefaultParagraphFont"/>
+    <w:uiPriority w:val="99"/>
+    <w:semiHidden/>
+    <w:unhideWhenUsed/>
+    <w:rsid w:val="00F077C3"/>
+    <w:rPr>
+      <w:color w:val="605E5C"/>
+      <w:shd w:val="clear" w:color="auto" w:fill="E1DFDD"/>
+    </w:rPr>
+  </w:style>
 </w:styles>
 </file>
 

</xml_diff>

<commit_message>
Update favicon and logo configuration
</commit_message>
<xml_diff>
--- a/Uputstvo za održavanje Sunshine School web sajta.docx
+++ b/Uputstvo za održavanje Sunshine School web sajta.docx
@@ -783,13 +783,7 @@
           <w:rPr>
             <w:rStyle w:val="Hyperlink"/>
           </w:rPr>
-          <w:t>www.</w:t>
-        </w:r>
-        <w:r>
-          <w:rPr>
-            <w:rStyle w:val="Hyperlink"/>
-          </w:rPr>
-          <w:t>iloveimg.com</w:t>
+          <w:t>www.iloveimg.com</w:t>
         </w:r>
       </w:hyperlink>
       <w:r>
@@ -808,13 +802,7 @@
           <w:rPr>
             <w:rStyle w:val="Hyperlink"/>
           </w:rPr>
-          <w:t>www.</w:t>
-        </w:r>
-        <w:r>
-          <w:rPr>
-            <w:rStyle w:val="Hyperlink"/>
-          </w:rPr>
-          <w:t>tinypng.com</w:t>
+          <w:t>www.tinypng.com</w:t>
         </w:r>
       </w:hyperlink>
     </w:p>
@@ -1716,149 +1704,139 @@
       </w:r>
     </w:p>
     <w:p>
-      <w:proofErr w:type="spellStart"/>
-      <w:r>
-        <w:t>Kada</w:t>
-      </w:r>
-      <w:proofErr w:type="spellEnd"/>
-      <w:r>
-        <w:t xml:space="preserve"> </w:t>
-      </w:r>
-      <w:proofErr w:type="spellStart"/>
-      <w:r>
-        <w:t>ste</w:t>
-      </w:r>
-      <w:proofErr w:type="spellEnd"/>
-      <w:r>
-        <w:t xml:space="preserve"> </w:t>
-      </w:r>
-      <w:proofErr w:type="spellStart"/>
-      <w:r>
-        <w:t>završili</w:t>
-      </w:r>
-      <w:proofErr w:type="spellEnd"/>
-      <w:r>
-        <w:t xml:space="preserve"> </w:t>
-      </w:r>
-      <w:proofErr w:type="spellStart"/>
-      <w:r>
-        <w:t>sa</w:t>
-      </w:r>
-      <w:proofErr w:type="spellEnd"/>
-      <w:r>
-        <w:t xml:space="preserve"> </w:t>
-      </w:r>
-      <w:proofErr w:type="spellStart"/>
-      <w:r>
-        <w:t>menjanjem</w:t>
-      </w:r>
-      <w:proofErr w:type="spellEnd"/>
-      <w:r>
-        <w:t xml:space="preserve"> </w:t>
-      </w:r>
-      <w:proofErr w:type="spellStart"/>
-      <w:r>
-        <w:t>fajlova</w:t>
-      </w:r>
-      <w:proofErr w:type="spellEnd"/>
-      <w:r>
-        <w:t xml:space="preserve"> </w:t>
-      </w:r>
-      <w:proofErr w:type="spellStart"/>
-      <w:r>
-        <w:t>na</w:t>
-      </w:r>
-      <w:proofErr w:type="spellEnd"/>
-      <w:r>
-        <w:t xml:space="preserve"> </w:t>
-      </w:r>
-      <w:proofErr w:type="spellStart"/>
-      <w:r>
-        <w:t>svom</w:t>
-      </w:r>
-      <w:proofErr w:type="spellEnd"/>
-      <w:r>
-        <w:t xml:space="preserve"> </w:t>
-      </w:r>
-      <w:proofErr w:type="spellStart"/>
-      <w:r>
-        <w:t>kompjuteru</w:t>
-      </w:r>
-      <w:proofErr w:type="spellEnd"/>
-      <w:r>
-        <w:t xml:space="preserve">, </w:t>
-      </w:r>
-      <w:proofErr w:type="spellStart"/>
-      <w:r>
-        <w:t>pratite</w:t>
-      </w:r>
-      <w:proofErr w:type="spellEnd"/>
-      <w:r>
-        <w:t xml:space="preserve"> </w:t>
-      </w:r>
-      <w:proofErr w:type="spellStart"/>
-      <w:r>
-        <w:t>ove</w:t>
-      </w:r>
-      <w:proofErr w:type="spellEnd"/>
-      <w:r>
-        <w:t xml:space="preserve"> </w:t>
-      </w:r>
-      <w:proofErr w:type="spellStart"/>
-      <w:r>
-        <w:t>korake</w:t>
-      </w:r>
-      <w:proofErr w:type="spellEnd"/>
-      <w:r>
-        <w:t xml:space="preserve"> u PowerShell-u (u </w:t>
-      </w:r>
-      <w:proofErr w:type="spellStart"/>
-      <w:r>
-        <w:t>glavnom</w:t>
-      </w:r>
-      <w:proofErr w:type="spellEnd"/>
-      <w:r>
-        <w:t xml:space="preserve"> </w:t>
-      </w:r>
-      <w:proofErr w:type="spellStart"/>
-      <w:r>
-        <w:t>folderu</w:t>
-      </w:r>
-      <w:proofErr w:type="spellEnd"/>
-      <w:r>
-        <w:t xml:space="preserve"> </w:t>
-      </w:r>
-      <w:proofErr w:type="spellStart"/>
-      <w:r>
-        <w:t>projekta</w:t>
-      </w:r>
-      <w:proofErr w:type="spellEnd"/>
-      <w:r>
-        <w:t>):</w:t>
-      </w:r>
+      <w:pPr>
+        <w:rPr>
+          <w:b/>
+          <w:bCs/>
+        </w:rPr>
+      </w:pPr>
+      <w:proofErr w:type="spellStart"/>
+      <w:r>
+        <w:rPr>
+          <w:b/>
+          <w:bCs/>
+        </w:rPr>
+        <w:t>Priprema</w:t>
+      </w:r>
+      <w:proofErr w:type="spellEnd"/>
     </w:p>
     <w:p>
-      <w:proofErr w:type="spellStart"/>
-      <w:r>
-        <w:t>Korak</w:t>
-      </w:r>
-      <w:proofErr w:type="spellEnd"/>
-      <w:r>
-        <w:t xml:space="preserve"> A: </w:t>
-      </w:r>
-      <w:proofErr w:type="spellStart"/>
-      <w:r>
-        <w:t>Priprema</w:t>
-      </w:r>
-      <w:proofErr w:type="spellEnd"/>
+      <w:pPr>
+        <w:numPr>
+          <w:ilvl w:val="0"/>
+          <w:numId w:val="4"/>
+        </w:numPr>
+      </w:pPr>
+      <w:proofErr w:type="spellStart"/>
+      <w:r>
+        <w:t>Ubacite</w:t>
+      </w:r>
+      <w:proofErr w:type="spellEnd"/>
+      <w:r>
+        <w:t xml:space="preserve"> </w:t>
+      </w:r>
+      <w:proofErr w:type="spellStart"/>
+      <w:r>
+        <w:t>nove</w:t>
+      </w:r>
+      <w:proofErr w:type="spellEnd"/>
+      <w:r>
+        <w:t xml:space="preserve"> </w:t>
+      </w:r>
+      <w:proofErr w:type="spellStart"/>
+      <w:r>
+        <w:t>slike</w:t>
+      </w:r>
+      <w:proofErr w:type="spellEnd"/>
+      <w:r>
+        <w:t xml:space="preserve"> u </w:t>
+      </w:r>
+      <w:proofErr w:type="spellStart"/>
+      <w:r>
+        <w:t>odgovarajući</w:t>
+      </w:r>
+      <w:proofErr w:type="spellEnd"/>
+      <w:r>
+        <w:t xml:space="preserve"> folder (</w:t>
+      </w:r>
+      <w:proofErr w:type="spellStart"/>
+      <w:r>
+        <w:t>npr</w:t>
+      </w:r>
+      <w:proofErr w:type="spellEnd"/>
+      <w:r>
+        <w:t xml:space="preserve">. </w:t>
+      </w:r>
+      <w:proofErr w:type="spellStart"/>
+      <w:r>
+        <w:t>obrišite</w:t>
+      </w:r>
+      <w:proofErr w:type="spellEnd"/>
+      <w:r>
+        <w:t xml:space="preserve"> stare </w:t>
+      </w:r>
+      <w:proofErr w:type="spellStart"/>
+      <w:r>
+        <w:t>i</w:t>
+      </w:r>
+      <w:proofErr w:type="spellEnd"/>
+      <w:r>
+        <w:t xml:space="preserve"> </w:t>
+      </w:r>
+      <w:proofErr w:type="spellStart"/>
+      <w:r>
+        <w:t>ubacite</w:t>
+      </w:r>
+      <w:proofErr w:type="spellEnd"/>
+      <w:r>
+        <w:t xml:space="preserve"> </w:t>
+      </w:r>
+      <w:proofErr w:type="spellStart"/>
+      <w:r>
+        <w:t>nove</w:t>
+      </w:r>
+      <w:proofErr w:type="spellEnd"/>
+      <w:r>
+        <w:t xml:space="preserve"> u public/hero </w:t>
+      </w:r>
+      <w:proofErr w:type="spellStart"/>
+      <w:r>
+        <w:t>ili</w:t>
+      </w:r>
+      <w:proofErr w:type="spellEnd"/>
+      <w:r>
+        <w:t> public/gallery).</w:t>
+      </w:r>
     </w:p>
     <w:p>
-      <w:r>
-        <w:t xml:space="preserve">Recite </w:t>
-      </w:r>
-      <w:proofErr w:type="spellStart"/>
-      <w:r>
-        <w:t>Gitu</w:t>
+      <w:pPr>
+        <w:numPr>
+          <w:ilvl w:val="0"/>
+          <w:numId w:val="4"/>
+        </w:numPr>
+      </w:pPr>
+      <w:proofErr w:type="spellStart"/>
+      <w:r>
+        <w:rPr>
+          <w:b/>
+          <w:bCs/>
+        </w:rPr>
+        <w:t>Važno</w:t>
+      </w:r>
+      <w:proofErr w:type="spellEnd"/>
+      <w:r>
+        <w:rPr>
+          <w:b/>
+          <w:bCs/>
+        </w:rPr>
+        <w:t>:</w:t>
+      </w:r>
+      <w:r>
+        <w:t> </w:t>
+      </w:r>
+      <w:proofErr w:type="spellStart"/>
+      <w:r>
+        <w:t>Gledajte</w:t>
       </w:r>
       <w:proofErr w:type="spellEnd"/>
       <w:r>
@@ -1866,7 +1844,146 @@
       </w:r>
       <w:proofErr w:type="spellStart"/>
       <w:r>
-        <w:t>želite</w:t>
+        <w:t>slike</w:t>
+      </w:r>
+      <w:proofErr w:type="spellEnd"/>
+      <w:r>
+        <w:t xml:space="preserve"> </w:t>
+      </w:r>
+      <w:proofErr w:type="spellStart"/>
+      <w:r>
+        <w:t>imaju</w:t>
+      </w:r>
+      <w:proofErr w:type="spellEnd"/>
+      <w:r>
+        <w:t xml:space="preserve"> </w:t>
+      </w:r>
+      <w:proofErr w:type="spellStart"/>
+      <w:r>
+        <w:t>slična</w:t>
+      </w:r>
+      <w:proofErr w:type="spellEnd"/>
+      <w:r>
+        <w:t xml:space="preserve"> </w:t>
+      </w:r>
+      <w:proofErr w:type="spellStart"/>
+      <w:r>
+        <w:t>imena</w:t>
+      </w:r>
+      <w:proofErr w:type="spellEnd"/>
+      <w:r>
+        <w:t xml:space="preserve"> </w:t>
+      </w:r>
+      <w:proofErr w:type="spellStart"/>
+      <w:r>
+        <w:t>ili</w:t>
+      </w:r>
+      <w:proofErr w:type="spellEnd"/>
+      <w:r>
+        <w:t xml:space="preserve"> </w:t>
+      </w:r>
+      <w:proofErr w:type="spellStart"/>
+      <w:r>
+        <w:t>ista</w:t>
+      </w:r>
+      <w:proofErr w:type="spellEnd"/>
+      <w:r>
+        <w:t xml:space="preserve"> </w:t>
+      </w:r>
+      <w:proofErr w:type="spellStart"/>
+      <w:r>
+        <w:t>kao</w:t>
+      </w:r>
+      <w:proofErr w:type="spellEnd"/>
+      <w:r>
+        <w:t xml:space="preserve"> pre, </w:t>
+      </w:r>
+      <w:proofErr w:type="spellStart"/>
+      <w:r>
+        <w:t>ali</w:t>
+      </w:r>
+      <w:proofErr w:type="spellEnd"/>
+      <w:r>
+        <w:t xml:space="preserve"> </w:t>
+      </w:r>
+      <w:proofErr w:type="spellStart"/>
+      <w:r>
+        <w:t>nije</w:t>
+      </w:r>
+      <w:proofErr w:type="spellEnd"/>
+      <w:r>
+        <w:t xml:space="preserve"> </w:t>
+      </w:r>
+      <w:proofErr w:type="spellStart"/>
+      <w:r>
+        <w:t>presudno</w:t>
+      </w:r>
+      <w:proofErr w:type="spellEnd"/>
+      <w:r>
+        <w:t xml:space="preserve"> </w:t>
+      </w:r>
+      <w:proofErr w:type="spellStart"/>
+      <w:r>
+        <w:t>jer</w:t>
+      </w:r>
+      <w:proofErr w:type="spellEnd"/>
+      <w:r>
+        <w:t xml:space="preserve"> </w:t>
+      </w:r>
+      <w:proofErr w:type="spellStart"/>
+      <w:r>
+        <w:t>kod</w:t>
+      </w:r>
+      <w:proofErr w:type="spellEnd"/>
+      <w:r>
+        <w:t xml:space="preserve"> </w:t>
+      </w:r>
+      <w:proofErr w:type="spellStart"/>
+      <w:r>
+        <w:t>sada</w:t>
+      </w:r>
+      <w:proofErr w:type="spellEnd"/>
+      <w:r>
+        <w:t xml:space="preserve"> </w:t>
+      </w:r>
+      <w:proofErr w:type="spellStart"/>
+      <w:r>
+        <w:t>čita</w:t>
+      </w:r>
+      <w:proofErr w:type="spellEnd"/>
+      <w:r>
+        <w:t xml:space="preserve"> </w:t>
+      </w:r>
+      <w:proofErr w:type="spellStart"/>
+      <w:r>
+        <w:t>sve</w:t>
+      </w:r>
+      <w:proofErr w:type="spellEnd"/>
+      <w:r>
+        <w:t xml:space="preserve"> </w:t>
+      </w:r>
+      <w:proofErr w:type="spellStart"/>
+      <w:r>
+        <w:t>što</w:t>
+      </w:r>
+      <w:proofErr w:type="spellEnd"/>
+      <w:r>
+        <w:t xml:space="preserve"> je u </w:t>
+      </w:r>
+      <w:proofErr w:type="spellStart"/>
+      <w:r>
+        <w:t>folderu</w:t>
+      </w:r>
+      <w:proofErr w:type="spellEnd"/>
+      <w:r>
+        <w:t>.</w:t>
+      </w:r>
+      <w:r>
+        <w:t xml:space="preserve"> </w:t>
+      </w:r>
+      <w:proofErr w:type="spellStart"/>
+      <w:r>
+        <w:t>Imena</w:t>
       </w:r>
       <w:proofErr w:type="spellEnd"/>
       <w:r>
@@ -1874,125 +1991,656 @@
       </w:r>
       <w:proofErr w:type="spellStart"/>
       <w:r>
-        <w:t>obuhvatite</w:t>
-      </w:r>
-      <w:proofErr w:type="spellEnd"/>
-      <w:r>
-        <w:t xml:space="preserve"> </w:t>
-      </w:r>
-      <w:proofErr w:type="spellStart"/>
-      <w:r>
-        <w:t>sve</w:t>
-      </w:r>
-      <w:proofErr w:type="spellEnd"/>
-      <w:r>
-        <w:t xml:space="preserve"> </w:t>
-      </w:r>
-      <w:proofErr w:type="spellStart"/>
-      <w:r>
-        <w:t>promene</w:t>
-      </w:r>
-      <w:proofErr w:type="spellEnd"/>
-      <w:r>
-        <w:t xml:space="preserve"> </w:t>
-      </w:r>
-      <w:proofErr w:type="spellStart"/>
-      <w:r>
-        <w:t>koje</w:t>
-      </w:r>
-      <w:proofErr w:type="spellEnd"/>
-      <w:r>
-        <w:t xml:space="preserve"> </w:t>
-      </w:r>
-      <w:proofErr w:type="spellStart"/>
-      <w:r>
-        <w:t>ste</w:t>
-      </w:r>
-      <w:proofErr w:type="spellEnd"/>
-      <w:r>
-        <w:t xml:space="preserve"> </w:t>
-      </w:r>
-      <w:proofErr w:type="spellStart"/>
-      <w:r>
-        <w:t>napravili</w:t>
-      </w:r>
-      <w:proofErr w:type="spellEnd"/>
-      <w:r>
-        <w:t>:</w:t>
+        <w:t>budu</w:t>
+      </w:r>
+      <w:proofErr w:type="spellEnd"/>
+      <w:r>
+        <w:t xml:space="preserve"> </w:t>
+      </w:r>
+      <w:proofErr w:type="spellStart"/>
+      <w:r>
+        <w:t>kratka</w:t>
+      </w:r>
+      <w:proofErr w:type="spellEnd"/>
+      <w:r>
+        <w:t xml:space="preserve"> I da </w:t>
+      </w:r>
+      <w:proofErr w:type="spellStart"/>
+      <w:r>
+        <w:t>nema</w:t>
+      </w:r>
+      <w:proofErr w:type="spellEnd"/>
+      <w:r>
+        <w:t xml:space="preserve"> </w:t>
+      </w:r>
+      <w:proofErr w:type="spellStart"/>
+      <w:r>
+        <w:t>razmaka</w:t>
+      </w:r>
+      <w:proofErr w:type="spellEnd"/>
+      <w:r>
+        <w:t xml:space="preserve"> I </w:t>
+      </w:r>
+      <w:proofErr w:type="spellStart"/>
+      <w:r>
+        <w:t>znakova</w:t>
+      </w:r>
+      <w:proofErr w:type="spellEnd"/>
+      <w:r>
+        <w:t>…</w:t>
+      </w:r>
+      <w:proofErr w:type="spellStart"/>
+      <w:r>
+        <w:t>moze</w:t>
+      </w:r>
+      <w:proofErr w:type="spellEnd"/>
+      <w:r>
+        <w:t xml:space="preserve"> pr. </w:t>
+      </w:r>
+      <w:r>
+        <w:rPr>
+          <w:b/>
+          <w:bCs/>
+        </w:rPr>
+        <w:t>Slika1</w:t>
+      </w:r>
+      <w:r>
+        <w:t>…</w:t>
+      </w:r>
+      <w:r>
+        <w:rPr>
+          <w:b/>
+          <w:bCs/>
+        </w:rPr>
+        <w:t>NE</w:t>
+      </w:r>
+      <w:r>
+        <w:t xml:space="preserve"> “</w:t>
+      </w:r>
+      <w:proofErr w:type="spellStart"/>
+      <w:r>
+        <w:t>Slika</w:t>
+      </w:r>
+      <w:proofErr w:type="spellEnd"/>
+      <w:r>
+        <w:t xml:space="preserve"> 1 </w:t>
+      </w:r>
+      <w:proofErr w:type="spellStart"/>
+      <w:r>
+        <w:t>Priredba</w:t>
+      </w:r>
+      <w:proofErr w:type="spellEnd"/>
+      <w:r>
+        <w:t>”</w:t>
       </w:r>
     </w:p>
     <w:p>
-      <w:r>
-        <w:t>git add .</w:t>
+      <w:pPr>
+        <w:rPr>
+          <w:b/>
+          <w:bCs/>
+        </w:rPr>
+      </w:pPr>
+      <w:proofErr w:type="spellStart"/>
+      <w:r>
+        <w:rPr>
+          <w:b/>
+          <w:bCs/>
+        </w:rPr>
+        <w:t>Postupak</w:t>
+      </w:r>
+      <w:proofErr w:type="spellEnd"/>
+      <w:r>
+        <w:rPr>
+          <w:b/>
+          <w:bCs/>
+        </w:rPr>
+        <w:t xml:space="preserve"> </w:t>
+      </w:r>
+      <w:proofErr w:type="spellStart"/>
+      <w:r>
+        <w:rPr>
+          <w:b/>
+          <w:bCs/>
+        </w:rPr>
+        <w:t>Ažuriranja</w:t>
+      </w:r>
+      <w:proofErr w:type="spellEnd"/>
+      <w:r>
+        <w:rPr>
+          <w:b/>
+          <w:bCs/>
+        </w:rPr>
+        <w:t xml:space="preserve"> (</w:t>
+      </w:r>
+      <w:proofErr w:type="spellStart"/>
+      <w:r>
+        <w:rPr>
+          <w:b/>
+          <w:bCs/>
+        </w:rPr>
+        <w:t>Korak</w:t>
+      </w:r>
+      <w:proofErr w:type="spellEnd"/>
+      <w:r>
+        <w:rPr>
+          <w:b/>
+          <w:bCs/>
+        </w:rPr>
+        <w:t xml:space="preserve"> po </w:t>
+      </w:r>
+      <w:proofErr w:type="spellStart"/>
+      <w:r>
+        <w:rPr>
+          <w:b/>
+          <w:bCs/>
+        </w:rPr>
+        <w:t>Korak</w:t>
+      </w:r>
+      <w:proofErr w:type="spellEnd"/>
+      <w:r>
+        <w:rPr>
+          <w:b/>
+          <w:bCs/>
+        </w:rPr>
+        <w:t>)</w:t>
       </w:r>
     </w:p>
     <w:p>
-      <w:proofErr w:type="spellStart"/>
-      <w:r>
-        <w:t>Korak</w:t>
-      </w:r>
-      <w:proofErr w:type="spellEnd"/>
-      <w:r>
-        <w:t xml:space="preserve"> B: </w:t>
-      </w:r>
-      <w:proofErr w:type="spellStart"/>
-      <w:r>
-        <w:t>Opis</w:t>
-      </w:r>
-      <w:proofErr w:type="spellEnd"/>
-      <w:r>
-        <w:t xml:space="preserve"> </w:t>
-      </w:r>
-      <w:proofErr w:type="spellStart"/>
-      <w:r>
-        <w:t>promene</w:t>
-      </w:r>
-      <w:proofErr w:type="spellEnd"/>
+      <w:pPr>
+        <w:numPr>
+          <w:ilvl w:val="0"/>
+          <w:numId w:val="5"/>
+        </w:numPr>
+      </w:pPr>
+      <w:proofErr w:type="spellStart"/>
+      <w:r>
+        <w:t>Uđite</w:t>
+      </w:r>
+      <w:proofErr w:type="spellEnd"/>
+      <w:r>
+        <w:t xml:space="preserve"> u folder sunshine-school (</w:t>
+      </w:r>
+      <w:proofErr w:type="spellStart"/>
+      <w:r>
+        <w:t>gde</w:t>
+      </w:r>
+      <w:proofErr w:type="spellEnd"/>
+      <w:r>
+        <w:t xml:space="preserve"> </w:t>
+      </w:r>
+      <w:proofErr w:type="spellStart"/>
+      <w:r>
+        <w:t>vidite</w:t>
+      </w:r>
+      <w:proofErr w:type="spellEnd"/>
+      <w:r>
+        <w:t xml:space="preserve"> </w:t>
+      </w:r>
+      <w:proofErr w:type="spellStart"/>
+      <w:r>
+        <w:t>foldere</w:t>
+      </w:r>
+      <w:proofErr w:type="spellEnd"/>
+      <w:r>
+        <w:t> public, </w:t>
+      </w:r>
+      <w:proofErr w:type="spellStart"/>
+      <w:r>
+        <w:t>src</w:t>
+      </w:r>
+      <w:proofErr w:type="spellEnd"/>
+      <w:r>
+        <w:t>, </w:t>
+      </w:r>
+      <w:proofErr w:type="spellStart"/>
+      <w:r>
+        <w:t>node_modules</w:t>
+      </w:r>
+      <w:proofErr w:type="spellEnd"/>
+      <w:r>
+        <w:t>...).</w:t>
+      </w:r>
     </w:p>
     <w:p>
-      <w:proofErr w:type="spellStart"/>
-      <w:r>
-        <w:t>Dajte</w:t>
-      </w:r>
-      <w:proofErr w:type="spellEnd"/>
-      <w:r>
-        <w:t xml:space="preserve"> </w:t>
-      </w:r>
-      <w:proofErr w:type="spellStart"/>
-      <w:r>
-        <w:t>ime</w:t>
-      </w:r>
-      <w:proofErr w:type="spellEnd"/>
-      <w:r>
-        <w:t xml:space="preserve"> </w:t>
-      </w:r>
-      <w:proofErr w:type="spellStart"/>
-      <w:r>
-        <w:t>vašoj</w:t>
-      </w:r>
-      <w:proofErr w:type="spellEnd"/>
-      <w:r>
-        <w:t xml:space="preserve"> </w:t>
-      </w:r>
-      <w:proofErr w:type="spellStart"/>
-      <w:r>
-        <w:t>izmeni</w:t>
-      </w:r>
-      <w:proofErr w:type="spellEnd"/>
-      <w:r>
-        <w:t xml:space="preserve"> (da </w:t>
-      </w:r>
-      <w:proofErr w:type="spellStart"/>
-      <w:r>
-        <w:t>biste</w:t>
-      </w:r>
-      <w:proofErr w:type="spellEnd"/>
-      <w:r>
-        <w:t xml:space="preserve"> </w:t>
-      </w:r>
-      <w:proofErr w:type="spellStart"/>
-      <w:r>
-        <w:t>znali</w:t>
+      <w:pPr>
+        <w:numPr>
+          <w:ilvl w:val="0"/>
+          <w:numId w:val="5"/>
+        </w:numPr>
+      </w:pPr>
+      <w:proofErr w:type="spellStart"/>
+      <w:r>
+        <w:t>Držite</w:t>
+      </w:r>
+      <w:proofErr w:type="spellEnd"/>
+      <w:r>
+        <w:t xml:space="preserve"> taster </w:t>
+      </w:r>
+      <w:r>
+        <w:rPr>
+          <w:b/>
+          <w:bCs/>
+        </w:rPr>
+        <w:t>Shift</w:t>
+      </w:r>
+      <w:r>
+        <w:t> </w:t>
+      </w:r>
+      <w:proofErr w:type="spellStart"/>
+      <w:r>
+        <w:t>na</w:t>
+      </w:r>
+      <w:proofErr w:type="spellEnd"/>
+      <w:r>
+        <w:t xml:space="preserve"> </w:t>
+      </w:r>
+      <w:proofErr w:type="spellStart"/>
+      <w:r>
+        <w:t>tastaturi</w:t>
+      </w:r>
+      <w:proofErr w:type="spellEnd"/>
+      <w:r>
+        <w:t xml:space="preserve"> </w:t>
+      </w:r>
+      <w:proofErr w:type="spellStart"/>
+      <w:r>
+        <w:t>i</w:t>
+      </w:r>
+      <w:proofErr w:type="spellEnd"/>
+      <w:r>
+        <w:t xml:space="preserve"> </w:t>
+      </w:r>
+      <w:proofErr w:type="spellStart"/>
+      <w:r>
+        <w:t>kliknite</w:t>
+      </w:r>
+      <w:proofErr w:type="spellEnd"/>
+      <w:r>
+        <w:t> </w:t>
+      </w:r>
+      <w:proofErr w:type="spellStart"/>
+      <w:r>
+        <w:rPr>
+          <w:b/>
+          <w:bCs/>
+        </w:rPr>
+        <w:t>Desni</w:t>
+      </w:r>
+      <w:proofErr w:type="spellEnd"/>
+      <w:r>
+        <w:rPr>
+          <w:b/>
+          <w:bCs/>
+        </w:rPr>
+        <w:t xml:space="preserve"> </w:t>
+      </w:r>
+      <w:proofErr w:type="spellStart"/>
+      <w:r>
+        <w:rPr>
+          <w:b/>
+          <w:bCs/>
+        </w:rPr>
+        <w:t>Klik</w:t>
+      </w:r>
+      <w:proofErr w:type="spellEnd"/>
+      <w:r>
+        <w:t> </w:t>
+      </w:r>
+      <w:proofErr w:type="spellStart"/>
+      <w:r>
+        <w:t>na</w:t>
+      </w:r>
+      <w:proofErr w:type="spellEnd"/>
+      <w:r>
+        <w:t xml:space="preserve"> </w:t>
+      </w:r>
+      <w:proofErr w:type="spellStart"/>
+      <w:r>
+        <w:t>prazan</w:t>
+      </w:r>
+      <w:proofErr w:type="spellEnd"/>
+      <w:r>
+        <w:t xml:space="preserve"> </w:t>
+      </w:r>
+      <w:proofErr w:type="spellStart"/>
+      <w:r>
+        <w:t>prostor</w:t>
+      </w:r>
+      <w:proofErr w:type="spellEnd"/>
+      <w:r>
+        <w:t xml:space="preserve"> u </w:t>
+      </w:r>
+      <w:proofErr w:type="spellStart"/>
+      <w:r>
+        <w:t>folderu</w:t>
+      </w:r>
+      <w:proofErr w:type="spellEnd"/>
+      <w:r>
+        <w:t>.</w:t>
+      </w:r>
+    </w:p>
+    <w:p>
+      <w:pPr>
+        <w:numPr>
+          <w:ilvl w:val="0"/>
+          <w:numId w:val="5"/>
+        </w:numPr>
+      </w:pPr>
+      <w:proofErr w:type="spellStart"/>
+      <w:r>
+        <w:t>Izaberite</w:t>
+      </w:r>
+      <w:proofErr w:type="spellEnd"/>
+      <w:r>
+        <w:t xml:space="preserve"> </w:t>
+      </w:r>
+      <w:proofErr w:type="spellStart"/>
+      <w:r>
+        <w:t>opciju</w:t>
+      </w:r>
+      <w:proofErr w:type="spellEnd"/>
+      <w:r>
+        <w:t> </w:t>
+      </w:r>
+      <w:r>
+        <w:rPr>
+          <w:b/>
+          <w:bCs/>
+        </w:rPr>
+        <w:t>"Open PowerShell window here"</w:t>
+      </w:r>
+      <w:r>
+        <w:t> (</w:t>
+      </w:r>
+      <w:proofErr w:type="spellStart"/>
+      <w:r>
+        <w:t>ili</w:t>
+      </w:r>
+      <w:proofErr w:type="spellEnd"/>
+      <w:r>
+        <w:t xml:space="preserve"> "Open in Terminal").</w:t>
+      </w:r>
+    </w:p>
+    <w:p>
+      <w:pPr>
+        <w:numPr>
+          <w:ilvl w:val="0"/>
+          <w:numId w:val="5"/>
+        </w:numPr>
+      </w:pPr>
+      <w:proofErr w:type="spellStart"/>
+      <w:r>
+        <w:lastRenderedPageBreak/>
+        <w:t>Kucajte</w:t>
+      </w:r>
+      <w:proofErr w:type="spellEnd"/>
+      <w:r>
+        <w:t xml:space="preserve"> </w:t>
+      </w:r>
+      <w:proofErr w:type="spellStart"/>
+      <w:r>
+        <w:t>sledeće</w:t>
+      </w:r>
+      <w:proofErr w:type="spellEnd"/>
+      <w:r>
+        <w:t xml:space="preserve"> 3 </w:t>
+      </w:r>
+      <w:proofErr w:type="spellStart"/>
+      <w:r>
+        <w:t>komande</w:t>
+      </w:r>
+      <w:proofErr w:type="spellEnd"/>
+      <w:r>
+        <w:t xml:space="preserve">, </w:t>
+      </w:r>
+      <w:proofErr w:type="spellStart"/>
+      <w:r>
+        <w:t>jednu</w:t>
+      </w:r>
+      <w:proofErr w:type="spellEnd"/>
+      <w:r>
+        <w:t xml:space="preserve"> po </w:t>
+      </w:r>
+      <w:proofErr w:type="spellStart"/>
+      <w:r>
+        <w:t>jednu</w:t>
+      </w:r>
+      <w:proofErr w:type="spellEnd"/>
+      <w:r>
+        <w:t xml:space="preserve"> (</w:t>
+      </w:r>
+      <w:proofErr w:type="spellStart"/>
+      <w:r>
+        <w:t>posle</w:t>
+      </w:r>
+      <w:proofErr w:type="spellEnd"/>
+      <w:r>
+        <w:t xml:space="preserve"> </w:t>
+      </w:r>
+      <w:proofErr w:type="spellStart"/>
+      <w:r>
+        <w:t>svake</w:t>
+      </w:r>
+      <w:proofErr w:type="spellEnd"/>
+      <w:r>
+        <w:t xml:space="preserve"> </w:t>
+      </w:r>
+      <w:proofErr w:type="spellStart"/>
+      <w:r>
+        <w:t>pritisnite</w:t>
+      </w:r>
+      <w:proofErr w:type="spellEnd"/>
+      <w:r>
+        <w:t> </w:t>
+      </w:r>
+      <w:r>
+        <w:rPr>
+          <w:b/>
+          <w:bCs/>
+        </w:rPr>
+        <w:t>Enter</w:t>
+      </w:r>
+      <w:r>
+        <w:t>):</w:t>
+      </w:r>
+    </w:p>
+    <w:p>
+      <w:proofErr w:type="spellStart"/>
+      <w:r>
+        <w:t>Korak</w:t>
+      </w:r>
+      <w:proofErr w:type="spellEnd"/>
+      <w:r>
+        <w:t xml:space="preserve"> 1: </w:t>
+      </w:r>
+      <w:proofErr w:type="spellStart"/>
+      <w:r>
+        <w:t>Priprema</w:t>
+      </w:r>
+      <w:proofErr w:type="spellEnd"/>
+      <w:r>
+        <w:t xml:space="preserve"> </w:t>
+      </w:r>
+      <w:proofErr w:type="spellStart"/>
+      <w:r>
+        <w:t>promene</w:t>
+      </w:r>
+      <w:proofErr w:type="spellEnd"/>
+    </w:p>
+    <w:p>
+      <w:r>
+        <w:t xml:space="preserve">Ova </w:t>
+      </w:r>
+      <w:proofErr w:type="spellStart"/>
+      <w:r>
+        <w:t>komanda</w:t>
+      </w:r>
+      <w:proofErr w:type="spellEnd"/>
+      <w:r>
+        <w:t xml:space="preserve"> </w:t>
+      </w:r>
+      <w:proofErr w:type="spellStart"/>
+      <w:r>
+        <w:t>kaže</w:t>
+      </w:r>
+      <w:proofErr w:type="spellEnd"/>
+      <w:r>
+        <w:t xml:space="preserve"> "</w:t>
+      </w:r>
+      <w:proofErr w:type="spellStart"/>
+      <w:r>
+        <w:t>pripremi</w:t>
+      </w:r>
+      <w:proofErr w:type="spellEnd"/>
+      <w:r>
+        <w:t xml:space="preserve"> </w:t>
+      </w:r>
+      <w:proofErr w:type="spellStart"/>
+      <w:r>
+        <w:t>sve</w:t>
+      </w:r>
+      <w:proofErr w:type="spellEnd"/>
+      <w:r>
+        <w:t xml:space="preserve"> </w:t>
+      </w:r>
+      <w:proofErr w:type="spellStart"/>
+      <w:r>
+        <w:t>što</w:t>
+      </w:r>
+      <w:proofErr w:type="spellEnd"/>
+      <w:r>
+        <w:t xml:space="preserve"> </w:t>
+      </w:r>
+      <w:proofErr w:type="spellStart"/>
+      <w:r>
+        <w:t>sam</w:t>
+      </w:r>
+      <w:proofErr w:type="spellEnd"/>
+      <w:r>
+        <w:t xml:space="preserve"> </w:t>
+      </w:r>
+      <w:proofErr w:type="spellStart"/>
+      <w:r>
+        <w:t>promenio</w:t>
+      </w:r>
+      <w:proofErr w:type="spellEnd"/>
+      <w:r>
+        <w:t>/</w:t>
+      </w:r>
+      <w:proofErr w:type="spellStart"/>
+      <w:r>
+        <w:t>kopirao</w:t>
+      </w:r>
+      <w:proofErr w:type="spellEnd"/>
+      <w:r>
+        <w:t>".</w:t>
+      </w:r>
+    </w:p>
+    <w:p>
+      <w:pPr>
+        <w:rPr>
+          <w:b/>
+          <w:bCs/>
+        </w:rPr>
+      </w:pPr>
+      <w:r>
+        <w:rPr>
+          <w:b/>
+          <w:bCs/>
+          <w:highlight w:val="yellow"/>
+        </w:rPr>
+        <w:t xml:space="preserve">git </w:t>
+      </w:r>
+      <w:proofErr w:type="gramStart"/>
+      <w:r>
+        <w:rPr>
+          <w:b/>
+          <w:bCs/>
+          <w:highlight w:val="yellow"/>
+        </w:rPr>
+        <w:t>add .</w:t>
+      </w:r>
+      <w:proofErr w:type="gramEnd"/>
+    </w:p>
+    <w:p>
+      <w:proofErr w:type="spellStart"/>
+      <w:r>
+        <w:t>Korak</w:t>
+      </w:r>
+      <w:proofErr w:type="spellEnd"/>
+      <w:r>
+        <w:t xml:space="preserve"> 2: </w:t>
+      </w:r>
+      <w:proofErr w:type="spellStart"/>
+      <w:r>
+        <w:t>Potvrda</w:t>
+      </w:r>
+      <w:proofErr w:type="spellEnd"/>
+      <w:r>
+        <w:t xml:space="preserve"> </w:t>
+      </w:r>
+      <w:proofErr w:type="spellStart"/>
+      <w:r>
+        <w:t>promene</w:t>
+      </w:r>
+      <w:proofErr w:type="spellEnd"/>
+    </w:p>
+    <w:p>
+      <w:r>
+        <w:t xml:space="preserve">Ova </w:t>
+      </w:r>
+      <w:proofErr w:type="spellStart"/>
+      <w:r>
+        <w:t>komanda</w:t>
+      </w:r>
+      <w:proofErr w:type="spellEnd"/>
+      <w:r>
+        <w:t xml:space="preserve"> "</w:t>
+      </w:r>
+      <w:proofErr w:type="spellStart"/>
+      <w:r>
+        <w:t>pakuje</w:t>
+      </w:r>
+      <w:proofErr w:type="spellEnd"/>
+      <w:r>
+        <w:t xml:space="preserve">" </w:t>
+      </w:r>
+      <w:proofErr w:type="spellStart"/>
+      <w:r>
+        <w:t>promene</w:t>
+      </w:r>
+      <w:proofErr w:type="spellEnd"/>
+      <w:r>
+        <w:t xml:space="preserve"> </w:t>
+      </w:r>
+      <w:proofErr w:type="spellStart"/>
+      <w:r>
+        <w:t>i</w:t>
+      </w:r>
+      <w:proofErr w:type="spellEnd"/>
+      <w:r>
+        <w:t xml:space="preserve"> </w:t>
+      </w:r>
+      <w:proofErr w:type="spellStart"/>
+      <w:r>
+        <w:t>lepi</w:t>
+      </w:r>
+      <w:proofErr w:type="spellEnd"/>
+      <w:r>
+        <w:t xml:space="preserve"> </w:t>
+      </w:r>
+      <w:proofErr w:type="spellStart"/>
+      <w:r>
+        <w:t>im</w:t>
+      </w:r>
+      <w:proofErr w:type="spellEnd"/>
+      <w:r>
+        <w:t xml:space="preserve"> </w:t>
+      </w:r>
+      <w:proofErr w:type="spellStart"/>
+      <w:r>
+        <w:t>poruku</w:t>
       </w:r>
       <w:proofErr w:type="spellEnd"/>
       <w:r>
@@ -2016,17 +2664,214 @@
       </w:r>
       <w:proofErr w:type="spellStart"/>
       <w:r>
-        <w:t>menjali</w:t>
-      </w:r>
-      <w:proofErr w:type="spellEnd"/>
-      <w:r>
-        <w:t>):</w:t>
+        <w:t>radili</w:t>
+      </w:r>
+      <w:proofErr w:type="spellEnd"/>
+      <w:r>
+        <w:t xml:space="preserve"> (</w:t>
+      </w:r>
+      <w:proofErr w:type="spellStart"/>
+      <w:r>
+        <w:t>tekst</w:t>
+      </w:r>
+      <w:proofErr w:type="spellEnd"/>
+      <w:r>
+        <w:t xml:space="preserve"> </w:t>
+      </w:r>
+      <w:proofErr w:type="spellStart"/>
+      <w:r>
+        <w:t>između</w:t>
+      </w:r>
+      <w:proofErr w:type="spellEnd"/>
+      <w:r>
+        <w:t xml:space="preserve"> </w:t>
+      </w:r>
+      <w:proofErr w:type="spellStart"/>
+      <w:r>
+        <w:t>navodnika</w:t>
+      </w:r>
+      <w:proofErr w:type="spellEnd"/>
+      <w:r>
+        <w:t xml:space="preserve"> </w:t>
+      </w:r>
+      <w:proofErr w:type="spellStart"/>
+      <w:r>
+        <w:t>možete</w:t>
+      </w:r>
+      <w:proofErr w:type="spellEnd"/>
+      <w:r>
+        <w:t xml:space="preserve"> </w:t>
+      </w:r>
+      <w:proofErr w:type="spellStart"/>
+      <w:r>
+        <w:t>menjati</w:t>
+      </w:r>
+      <w:proofErr w:type="spellEnd"/>
+      <w:r>
+        <w:t>).</w:t>
+      </w:r>
+    </w:p>
+    <w:p>
+      <w:pPr>
+        <w:rPr>
+          <w:b/>
+          <w:bCs/>
+        </w:rPr>
+      </w:pPr>
+      <w:r>
+        <w:rPr>
+          <w:b/>
+          <w:bCs/>
+          <w:highlight w:val="yellow"/>
+        </w:rPr>
+        <w:t>git commit -m "</w:t>
+      </w:r>
+      <w:proofErr w:type="spellStart"/>
+      <w:r>
+        <w:rPr>
+          <w:b/>
+          <w:bCs/>
+          <w:highlight w:val="yellow"/>
+        </w:rPr>
+        <w:t>Nove</w:t>
+      </w:r>
+      <w:proofErr w:type="spellEnd"/>
+      <w:r>
+        <w:rPr>
+          <w:b/>
+          <w:bCs/>
+          <w:highlight w:val="yellow"/>
+        </w:rPr>
+        <w:t xml:space="preserve"> </w:t>
+      </w:r>
+      <w:proofErr w:type="spellStart"/>
+      <w:r>
+        <w:rPr>
+          <w:b/>
+          <w:bCs/>
+          <w:highlight w:val="yellow"/>
+        </w:rPr>
+        <w:t>slike</w:t>
+      </w:r>
+      <w:proofErr w:type="spellEnd"/>
+      <w:r>
+        <w:rPr>
+          <w:b/>
+          <w:bCs/>
+          <w:highlight w:val="yellow"/>
+        </w:rPr>
+        <w:t xml:space="preserve"> za </w:t>
+      </w:r>
+      <w:proofErr w:type="spellStart"/>
+      <w:r>
+        <w:rPr>
+          <w:b/>
+          <w:bCs/>
+          <w:highlight w:val="yellow"/>
+        </w:rPr>
+        <w:t>sajt</w:t>
+      </w:r>
+      <w:proofErr w:type="spellEnd"/>
+      <w:r>
+        <w:rPr>
+          <w:b/>
+          <w:bCs/>
+          <w:highlight w:val="yellow"/>
+        </w:rPr>
+        <w:t>"</w:t>
+      </w:r>
+    </w:p>
+    <w:p>
+      <w:proofErr w:type="spellStart"/>
+      <w:r>
+        <w:t>Korak</w:t>
+      </w:r>
+      <w:proofErr w:type="spellEnd"/>
+      <w:r>
+        <w:t xml:space="preserve"> 3: </w:t>
+      </w:r>
+      <w:proofErr w:type="spellStart"/>
+      <w:r>
+        <w:t>Slanje</w:t>
+      </w:r>
+      <w:proofErr w:type="spellEnd"/>
+      <w:r>
+        <w:t xml:space="preserve"> </w:t>
+      </w:r>
+      <w:proofErr w:type="spellStart"/>
+      <w:r>
+        <w:t>na</w:t>
+      </w:r>
+      <w:proofErr w:type="spellEnd"/>
+      <w:r>
+        <w:t xml:space="preserve"> internet</w:t>
+      </w:r>
+    </w:p>
+    <w:p>
+      <w:r>
+        <w:t xml:space="preserve">Ova </w:t>
+      </w:r>
+      <w:proofErr w:type="spellStart"/>
+      <w:r>
+        <w:t>komanda</w:t>
+      </w:r>
+      <w:proofErr w:type="spellEnd"/>
+      <w:r>
+        <w:t xml:space="preserve"> </w:t>
+      </w:r>
+      <w:proofErr w:type="spellStart"/>
+      <w:r>
+        <w:t>šalje</w:t>
+      </w:r>
+      <w:proofErr w:type="spellEnd"/>
+      <w:r>
+        <w:t xml:space="preserve"> </w:t>
+      </w:r>
+      <w:proofErr w:type="spellStart"/>
+      <w:r>
+        <w:t>vaše</w:t>
+      </w:r>
+      <w:proofErr w:type="spellEnd"/>
+      <w:r>
+        <w:t xml:space="preserve"> </w:t>
+      </w:r>
+      <w:proofErr w:type="spellStart"/>
+      <w:r>
+        <w:t>promene</w:t>
+      </w:r>
+      <w:proofErr w:type="spellEnd"/>
+      <w:r>
+        <w:t xml:space="preserve"> </w:t>
+      </w:r>
+      <w:proofErr w:type="spellStart"/>
+      <w:r>
+        <w:t>na</w:t>
+      </w:r>
+      <w:proofErr w:type="spellEnd"/>
+      <w:r>
+        <w:t xml:space="preserve"> GitHub.</w:t>
+      </w:r>
+    </w:p>
+    <w:p>
+      <w:pPr>
+        <w:rPr>
+          <w:b/>
+          <w:bCs/>
+        </w:rPr>
+      </w:pPr>
+      <w:r>
+        <w:rPr>
+          <w:b/>
+          <w:bCs/>
+          <w:highlight w:val="yellow"/>
+        </w:rPr>
+        <w:t>git push origin main</w:t>
       </w:r>
     </w:p>
     <w:p/>
     <w:sectPr>
       <w:pgSz w:w="11906" w:h="16838" w:code="9"/>
-      <w:pgMar w:top="900" w:right="746" w:bottom="630" w:left="900" w:header="720" w:footer="720" w:gutter="0"/>
+      <w:pgMar w:top="450" w:right="746" w:bottom="630" w:left="900" w:header="720" w:footer="720" w:gutter="0"/>
       <w:cols w:space="720"/>
       <w:docGrid w:linePitch="360"/>
     </w:sectPr>
@@ -2299,6 +3144,232 @@
     </w:lvl>
   </w:abstractNum>
   <w:abstractNum w:abstractNumId="2" w15:restartNumberingAfterBreak="0">
+    <w:nsid w:val="47DD380D"/>
+    <w:multiLevelType w:val="multilevel"/>
+    <w:tmpl w:val="0BCE5466"/>
+    <w:lvl w:ilvl="0">
+      <w:start w:val="1"/>
+      <w:numFmt w:val="decimal"/>
+      <w:lvlText w:val="%1."/>
+      <w:lvlJc w:val="left"/>
+      <w:pPr>
+        <w:tabs>
+          <w:tab w:val="num" w:pos="720"/>
+        </w:tabs>
+        <w:ind w:left="720" w:hanging="360"/>
+      </w:pPr>
+    </w:lvl>
+    <w:lvl w:ilvl="1" w:tentative="1">
+      <w:start w:val="1"/>
+      <w:numFmt w:val="decimal"/>
+      <w:lvlText w:val="%2."/>
+      <w:lvlJc w:val="left"/>
+      <w:pPr>
+        <w:tabs>
+          <w:tab w:val="num" w:pos="1440"/>
+        </w:tabs>
+        <w:ind w:left="1440" w:hanging="360"/>
+      </w:pPr>
+    </w:lvl>
+    <w:lvl w:ilvl="2" w:tentative="1">
+      <w:start w:val="1"/>
+      <w:numFmt w:val="decimal"/>
+      <w:lvlText w:val="%3."/>
+      <w:lvlJc w:val="left"/>
+      <w:pPr>
+        <w:tabs>
+          <w:tab w:val="num" w:pos="2160"/>
+        </w:tabs>
+        <w:ind w:left="2160" w:hanging="360"/>
+      </w:pPr>
+    </w:lvl>
+    <w:lvl w:ilvl="3" w:tentative="1">
+      <w:start w:val="1"/>
+      <w:numFmt w:val="decimal"/>
+      <w:lvlText w:val="%4."/>
+      <w:lvlJc w:val="left"/>
+      <w:pPr>
+        <w:tabs>
+          <w:tab w:val="num" w:pos="2880"/>
+        </w:tabs>
+        <w:ind w:left="2880" w:hanging="360"/>
+      </w:pPr>
+    </w:lvl>
+    <w:lvl w:ilvl="4" w:tentative="1">
+      <w:start w:val="1"/>
+      <w:numFmt w:val="decimal"/>
+      <w:lvlText w:val="%5."/>
+      <w:lvlJc w:val="left"/>
+      <w:pPr>
+        <w:tabs>
+          <w:tab w:val="num" w:pos="3600"/>
+        </w:tabs>
+        <w:ind w:left="3600" w:hanging="360"/>
+      </w:pPr>
+    </w:lvl>
+    <w:lvl w:ilvl="5" w:tentative="1">
+      <w:start w:val="1"/>
+      <w:numFmt w:val="decimal"/>
+      <w:lvlText w:val="%6."/>
+      <w:lvlJc w:val="left"/>
+      <w:pPr>
+        <w:tabs>
+          <w:tab w:val="num" w:pos="4320"/>
+        </w:tabs>
+        <w:ind w:left="4320" w:hanging="360"/>
+      </w:pPr>
+    </w:lvl>
+    <w:lvl w:ilvl="6" w:tentative="1">
+      <w:start w:val="1"/>
+      <w:numFmt w:val="decimal"/>
+      <w:lvlText w:val="%7."/>
+      <w:lvlJc w:val="left"/>
+      <w:pPr>
+        <w:tabs>
+          <w:tab w:val="num" w:pos="5040"/>
+        </w:tabs>
+        <w:ind w:left="5040" w:hanging="360"/>
+      </w:pPr>
+    </w:lvl>
+    <w:lvl w:ilvl="7" w:tentative="1">
+      <w:start w:val="1"/>
+      <w:numFmt w:val="decimal"/>
+      <w:lvlText w:val="%8."/>
+      <w:lvlJc w:val="left"/>
+      <w:pPr>
+        <w:tabs>
+          <w:tab w:val="num" w:pos="5760"/>
+        </w:tabs>
+        <w:ind w:left="5760" w:hanging="360"/>
+      </w:pPr>
+    </w:lvl>
+    <w:lvl w:ilvl="8" w:tentative="1">
+      <w:start w:val="1"/>
+      <w:numFmt w:val="decimal"/>
+      <w:lvlText w:val="%9."/>
+      <w:lvlJc w:val="left"/>
+      <w:pPr>
+        <w:tabs>
+          <w:tab w:val="num" w:pos="6480"/>
+        </w:tabs>
+        <w:ind w:left="6480" w:hanging="360"/>
+      </w:pPr>
+    </w:lvl>
+  </w:abstractNum>
+  <w:abstractNum w:abstractNumId="3" w15:restartNumberingAfterBreak="0">
+    <w:nsid w:val="56682AE9"/>
+    <w:multiLevelType w:val="multilevel"/>
+    <w:tmpl w:val="BD4A612E"/>
+    <w:lvl w:ilvl="0">
+      <w:start w:val="1"/>
+      <w:numFmt w:val="decimal"/>
+      <w:lvlText w:val="%1."/>
+      <w:lvlJc w:val="left"/>
+      <w:pPr>
+        <w:tabs>
+          <w:tab w:val="num" w:pos="720"/>
+        </w:tabs>
+        <w:ind w:left="720" w:hanging="360"/>
+      </w:pPr>
+    </w:lvl>
+    <w:lvl w:ilvl="1" w:tentative="1">
+      <w:start w:val="1"/>
+      <w:numFmt w:val="decimal"/>
+      <w:lvlText w:val="%2."/>
+      <w:lvlJc w:val="left"/>
+      <w:pPr>
+        <w:tabs>
+          <w:tab w:val="num" w:pos="1440"/>
+        </w:tabs>
+        <w:ind w:left="1440" w:hanging="360"/>
+      </w:pPr>
+    </w:lvl>
+    <w:lvl w:ilvl="2" w:tentative="1">
+      <w:start w:val="1"/>
+      <w:numFmt w:val="decimal"/>
+      <w:lvlText w:val="%3."/>
+      <w:lvlJc w:val="left"/>
+      <w:pPr>
+        <w:tabs>
+          <w:tab w:val="num" w:pos="2160"/>
+        </w:tabs>
+        <w:ind w:left="2160" w:hanging="360"/>
+      </w:pPr>
+    </w:lvl>
+    <w:lvl w:ilvl="3" w:tentative="1">
+      <w:start w:val="1"/>
+      <w:numFmt w:val="decimal"/>
+      <w:lvlText w:val="%4."/>
+      <w:lvlJc w:val="left"/>
+      <w:pPr>
+        <w:tabs>
+          <w:tab w:val="num" w:pos="2880"/>
+        </w:tabs>
+        <w:ind w:left="2880" w:hanging="360"/>
+      </w:pPr>
+    </w:lvl>
+    <w:lvl w:ilvl="4" w:tentative="1">
+      <w:start w:val="1"/>
+      <w:numFmt w:val="decimal"/>
+      <w:lvlText w:val="%5."/>
+      <w:lvlJc w:val="left"/>
+      <w:pPr>
+        <w:tabs>
+          <w:tab w:val="num" w:pos="3600"/>
+        </w:tabs>
+        <w:ind w:left="3600" w:hanging="360"/>
+      </w:pPr>
+    </w:lvl>
+    <w:lvl w:ilvl="5" w:tentative="1">
+      <w:start w:val="1"/>
+      <w:numFmt w:val="decimal"/>
+      <w:lvlText w:val="%6."/>
+      <w:lvlJc w:val="left"/>
+      <w:pPr>
+        <w:tabs>
+          <w:tab w:val="num" w:pos="4320"/>
+        </w:tabs>
+        <w:ind w:left="4320" w:hanging="360"/>
+      </w:pPr>
+    </w:lvl>
+    <w:lvl w:ilvl="6" w:tentative="1">
+      <w:start w:val="1"/>
+      <w:numFmt w:val="decimal"/>
+      <w:lvlText w:val="%7."/>
+      <w:lvlJc w:val="left"/>
+      <w:pPr>
+        <w:tabs>
+          <w:tab w:val="num" w:pos="5040"/>
+        </w:tabs>
+        <w:ind w:left="5040" w:hanging="360"/>
+      </w:pPr>
+    </w:lvl>
+    <w:lvl w:ilvl="7" w:tentative="1">
+      <w:start w:val="1"/>
+      <w:numFmt w:val="decimal"/>
+      <w:lvlText w:val="%8."/>
+      <w:lvlJc w:val="left"/>
+      <w:pPr>
+        <w:tabs>
+          <w:tab w:val="num" w:pos="5760"/>
+        </w:tabs>
+        <w:ind w:left="5760" w:hanging="360"/>
+      </w:pPr>
+    </w:lvl>
+    <w:lvl w:ilvl="8" w:tentative="1">
+      <w:start w:val="1"/>
+      <w:numFmt w:val="decimal"/>
+      <w:lvlText w:val="%9."/>
+      <w:lvlJc w:val="left"/>
+      <w:pPr>
+        <w:tabs>
+          <w:tab w:val="num" w:pos="6480"/>
+        </w:tabs>
+        <w:ind w:left="6480" w:hanging="360"/>
+      </w:pPr>
+    </w:lvl>
+  </w:abstractNum>
+  <w:abstractNum w:abstractNumId="4" w15:restartNumberingAfterBreak="0">
     <w:nsid w:val="6312704E"/>
     <w:multiLevelType w:val="multilevel"/>
     <w:tmpl w:val="7B5CD628"/>
@@ -2419,10 +3490,16 @@
     <w:abstractNumId w:val="1"/>
   </w:num>
   <w:num w:numId="2">
-    <w:abstractNumId w:val="2"/>
+    <w:abstractNumId w:val="4"/>
   </w:num>
   <w:num w:numId="3">
     <w:abstractNumId w:val="0"/>
+  </w:num>
+  <w:num w:numId="4">
+    <w:abstractNumId w:val="3"/>
+  </w:num>
+  <w:num w:numId="5">
+    <w:abstractNumId w:val="2"/>
   </w:num>
 </w:numbering>
 </file>

</xml_diff>